<commit_message>
Actas de reunión y acta de cierre
</commit_message>
<xml_diff>
--- a/DOCUMENTOS/ACTAS_REUNION/ACTA DE CIERRE[26-09-2020].docx
+++ b/DOCUMENTOS/ACTAS_REUNION/ACTA DE CIERRE[26-09-2020].docx
@@ -188,7 +188,7 @@
                 <w:b w:val="0"/>
                 <w:bCs w:val="0"/>
               </w:rPr>
-              <w:t>2</w:t>
+              <w:t>5</w:t>
             </w:r>
           </w:p>
         </w:tc>
@@ -300,28 +300,21 @@
                 <w:rFonts w:asciiTheme="minorHAnsi" w:hAnsiTheme="minorHAnsi" w:cstheme="minorHAnsi"/>
                 <w:sz w:val="24"/>
               </w:rPr>
-              <w:t>2</w:t>
-            </w:r>
-            <w:r>
-              <w:rPr>
-                <w:rFonts w:asciiTheme="minorHAnsi" w:hAnsiTheme="minorHAnsi" w:cstheme="minorHAnsi"/>
-                <w:sz w:val="24"/>
-              </w:rPr>
-              <w:t>6</w:t>
-            </w:r>
-            <w:r>
-              <w:rPr>
-                <w:rFonts w:asciiTheme="minorHAnsi" w:hAnsiTheme="minorHAnsi" w:cstheme="minorHAnsi"/>
-                <w:sz w:val="24"/>
-              </w:rPr>
-              <w:t>/0</w:t>
-            </w:r>
-            <w:r>
-              <w:rPr>
-                <w:rFonts w:asciiTheme="minorHAnsi" w:hAnsiTheme="minorHAnsi" w:cstheme="minorHAnsi"/>
-                <w:sz w:val="24"/>
-              </w:rPr>
-              <w:t>9</w:t>
+              <w:t>01</w:t>
+            </w:r>
+            <w:r>
+              <w:rPr>
+                <w:rFonts w:asciiTheme="minorHAnsi" w:hAnsiTheme="minorHAnsi" w:cstheme="minorHAnsi"/>
+                <w:sz w:val="24"/>
+              </w:rPr>
+              <w:t>/</w:t>
+            </w:r>
+            <w:r>
+              <w:rPr>
+                <w:rFonts w:asciiTheme="minorHAnsi" w:hAnsiTheme="minorHAnsi" w:cstheme="minorHAnsi"/>
+                <w:sz w:val="24"/>
+              </w:rPr>
+              <w:t>10</w:t>
             </w:r>
             <w:r>
               <w:rPr>
@@ -436,7 +429,7 @@
                 <w:rFonts w:asciiTheme="minorHAnsi" w:hAnsiTheme="minorHAnsi" w:cstheme="minorHAnsi"/>
                 <w:sz w:val="24"/>
               </w:rPr>
-              <w:t>09</w:t>
+              <w:t>18</w:t>
             </w:r>
             <w:r>
               <w:rPr>
@@ -474,7 +467,7 @@
                 <w:bCs/>
                 <w:sz w:val="24"/>
               </w:rPr>
-              <w:t>13</w:t>
+              <w:t>22</w:t>
             </w:r>
             <w:r>
               <w:rPr>
@@ -509,75 +502,6 @@
                 <w:sz w:val="24"/>
               </w:rPr>
             </w:pPr>
-            <w:r>
-              <w:rPr>
-                <w:rFonts w:asciiTheme="minorHAnsi" w:hAnsiTheme="minorHAnsi" w:cstheme="minorHAnsi"/>
-                <w:b/>
-                <w:sz w:val="24"/>
-              </w:rPr>
-              <w:t>Hora inicio:</w:t>
-            </w:r>
-            <w:r>
-              <w:rPr>
-                <w:rFonts w:asciiTheme="minorHAnsi" w:hAnsiTheme="minorHAnsi" w:cstheme="minorHAnsi"/>
-                <w:sz w:val="24"/>
-              </w:rPr>
-              <w:t xml:space="preserve"> </w:t>
-            </w:r>
-            <w:r>
-              <w:rPr>
-                <w:rFonts w:asciiTheme="minorHAnsi" w:hAnsiTheme="minorHAnsi" w:cstheme="minorHAnsi"/>
-                <w:sz w:val="24"/>
-              </w:rPr>
-              <w:t>15:00</w:t>
-            </w:r>
-            <w:r>
-              <w:rPr>
-                <w:rFonts w:asciiTheme="minorHAnsi" w:hAnsiTheme="minorHAnsi" w:cstheme="minorHAnsi"/>
-                <w:sz w:val="24"/>
-              </w:rPr>
-              <w:t xml:space="preserve">   </w:t>
-            </w:r>
-            <w:r>
-              <w:rPr>
-                <w:rFonts w:asciiTheme="minorHAnsi" w:hAnsiTheme="minorHAnsi" w:cstheme="minorHAnsi"/>
-                <w:b/>
-                <w:sz w:val="24"/>
-              </w:rPr>
-              <w:t>Fin:</w:t>
-            </w:r>
-            <w:r>
-              <w:rPr>
-                <w:rFonts w:asciiTheme="minorHAnsi" w:hAnsiTheme="minorHAnsi" w:cstheme="minorHAnsi"/>
-                <w:b/>
-                <w:sz w:val="24"/>
-              </w:rPr>
-              <w:t xml:space="preserve"> </w:t>
-            </w:r>
-            <w:r>
-              <w:rPr>
-                <w:rFonts w:asciiTheme="minorHAnsi" w:hAnsiTheme="minorHAnsi" w:cstheme="minorHAnsi"/>
-                <w:bCs/>
-                <w:sz w:val="24"/>
-              </w:rPr>
-              <w:t>19</w:t>
-            </w:r>
-            <w:r>
-              <w:rPr>
-                <w:rFonts w:asciiTheme="minorHAnsi" w:hAnsiTheme="minorHAnsi" w:cstheme="minorHAnsi"/>
-                <w:bCs/>
-                <w:sz w:val="24"/>
-              </w:rPr>
-              <w:t>:</w:t>
-            </w:r>
-            <w:r>
-              <w:rPr>
-                <w:rFonts w:asciiTheme="minorHAnsi" w:hAnsiTheme="minorHAnsi" w:cstheme="minorHAnsi"/>
-                <w:bCs/>
-                <w:sz w:val="24"/>
-              </w:rPr>
-              <w:t>00</w:t>
-            </w:r>
           </w:p>
         </w:tc>
       </w:tr>
@@ -1542,6 +1466,13 @@
               </w:rPr>
               <w:t>Presentación del proyecto final en funcionamiento</w:t>
             </w:r>
+            <w:r>
+              <w:rPr>
+                <w:rFonts w:asciiTheme="minorHAnsi" w:hAnsiTheme="minorHAnsi" w:cstheme="minorHAnsi"/>
+                <w:sz w:val="24"/>
+              </w:rPr>
+              <w:t>.</w:t>
+            </w:r>
           </w:p>
         </w:tc>
       </w:tr>
@@ -1595,21 +1526,12 @@
                 <w:sz w:val="24"/>
               </w:rPr>
             </w:pPr>
-            <w:proofErr w:type="spellStart"/>
-            <w:r>
-              <w:rPr>
-                <w:rFonts w:asciiTheme="minorHAnsi" w:hAnsiTheme="minorHAnsi" w:cstheme="minorHAnsi"/>
-                <w:sz w:val="24"/>
-              </w:rPr>
-              <w:t>FeedBack</w:t>
-            </w:r>
-            <w:proofErr w:type="spellEnd"/>
-            <w:r>
-              <w:rPr>
-                <w:rFonts w:asciiTheme="minorHAnsi" w:hAnsiTheme="minorHAnsi" w:cstheme="minorHAnsi"/>
-                <w:sz w:val="24"/>
-              </w:rPr>
-              <w:t xml:space="preserve"> hacia cada integrante del equipo</w:t>
+            <w:r>
+              <w:rPr>
+                <w:rFonts w:asciiTheme="minorHAnsi" w:hAnsiTheme="minorHAnsi" w:cstheme="minorHAnsi"/>
+                <w:sz w:val="24"/>
+              </w:rPr>
+              <w:t>Retrospectiva de la estrella de mar.</w:t>
             </w:r>
           </w:p>
         </w:tc>
@@ -1770,7 +1692,7 @@
               <w:pStyle w:val="Prrafodelista"/>
               <w:numPr>
                 <w:ilvl w:val="0"/>
-                <w:numId w:val="14"/>
+                <w:numId w:val="19"/>
               </w:numPr>
               <w:rPr>
                 <w:rFonts w:asciiTheme="minorHAnsi" w:hAnsiTheme="minorHAnsi" w:cstheme="minorHAnsi"/>
@@ -1787,32 +1709,6 @@
                 <w:rFonts w:asciiTheme="minorHAnsi" w:hAnsiTheme="minorHAnsi" w:cstheme="minorHAnsi"/>
               </w:rPr>
               <w:t>ver la presentación del aplicativo funcionando.</w:t>
-            </w:r>
-          </w:p>
-          <w:p>
-            <w:pPr>
-              <w:pStyle w:val="Prrafodelista"/>
-              <w:numPr>
-                <w:ilvl w:val="0"/>
-                <w:numId w:val="14"/>
-              </w:numPr>
-              <w:rPr>
-                <w:rFonts w:asciiTheme="minorHAnsi" w:hAnsiTheme="minorHAnsi" w:cstheme="minorHAnsi"/>
-              </w:rPr>
-            </w:pPr>
-            <w:proofErr w:type="spellStart"/>
-            <w:r>
-              <w:rPr>
-                <w:rFonts w:asciiTheme="minorHAnsi" w:hAnsiTheme="minorHAnsi" w:cstheme="minorHAnsi"/>
-              </w:rPr>
-              <w:t>FeedBack</w:t>
-            </w:r>
-            <w:proofErr w:type="spellEnd"/>
-            <w:r>
-              <w:rPr>
-                <w:rFonts w:asciiTheme="minorHAnsi" w:hAnsiTheme="minorHAnsi" w:cstheme="minorHAnsi"/>
-              </w:rPr>
-              <w:t xml:space="preserve"> hacia el equipo:</w:t>
             </w:r>
           </w:p>
           <w:p>
@@ -1826,18 +1722,321 @@
                 <w:rFonts w:asciiTheme="minorHAnsi" w:hAnsiTheme="minorHAnsi" w:cstheme="minorHAnsi"/>
               </w:rPr>
             </w:pPr>
-            <w:r>
-              <w:rPr>
-                <w:rFonts w:asciiTheme="minorHAnsi" w:hAnsiTheme="minorHAnsi" w:cstheme="minorHAnsi"/>
-              </w:rPr>
-              <w:t>Se comentan cuales fueron los problemas más comunes que se presentaron y como se solucionaron</w:t>
-            </w:r>
+            <w:proofErr w:type="spellStart"/>
+            <w:r>
+              <w:rPr>
+                <w:rFonts w:asciiTheme="minorHAnsi" w:hAnsiTheme="minorHAnsi" w:cstheme="minorHAnsi"/>
+              </w:rPr>
+              <w:t>FeedBack</w:t>
+            </w:r>
+            <w:proofErr w:type="spellEnd"/>
+            <w:r>
+              <w:rPr>
+                <w:rFonts w:asciiTheme="minorHAnsi" w:hAnsiTheme="minorHAnsi" w:cstheme="minorHAnsi"/>
+              </w:rPr>
+              <w:t xml:space="preserve"> hacia el equipo:</w:t>
+            </w:r>
+          </w:p>
+          <w:p>
+            <w:pPr>
+              <w:pStyle w:val="Prrafodelista"/>
+              <w:numPr>
+                <w:ilvl w:val="1"/>
+                <w:numId w:val="19"/>
+              </w:numPr>
+              <w:rPr>
+                <w:rFonts w:asciiTheme="minorHAnsi" w:hAnsiTheme="minorHAnsi" w:cstheme="minorHAnsi"/>
+              </w:rPr>
+            </w:pPr>
+            <w:r>
+              <w:rPr>
+                <w:rFonts w:asciiTheme="minorHAnsi" w:hAnsiTheme="minorHAnsi" w:cstheme="minorHAnsi"/>
+              </w:rPr>
+              <w:t>El equipo de trabajo realiza el diagrama de estrella de mar, permitiendo tratar las cinco áreas, para hablar de lo bueno y malo del proyecto, y así mejorar la comunicación y otros aspectos en los próximos proyectos.</w:t>
+            </w:r>
+          </w:p>
+          <w:p>
+            <w:pPr>
+              <w:pStyle w:val="Prrafodelista"/>
+              <w:ind w:left="1450"/>
+              <w:rPr>
+                <w:rFonts w:asciiTheme="minorHAnsi" w:hAnsiTheme="minorHAnsi" w:cstheme="minorHAnsi"/>
+              </w:rPr>
+            </w:pPr>
+            <w:r>
+              <w:rPr>
+                <w:rFonts w:asciiTheme="minorHAnsi" w:hAnsiTheme="minorHAnsi" w:cstheme="minorHAnsi"/>
+                <w:sz w:val="22"/>
+                <w:lang w:val="es-CO"/>
+              </w:rPr>
+              <w:t>Empezar a hacer:</w:t>
+            </w:r>
+          </w:p>
+          <w:p>
+            <w:pPr>
+              <w:ind w:left="1450"/>
+              <w:rPr>
+                <w:rFonts w:asciiTheme="minorHAnsi" w:hAnsiTheme="minorHAnsi" w:cstheme="minorHAnsi"/>
+              </w:rPr>
+            </w:pPr>
+            <w:r>
+              <w:rPr>
+                <w:rFonts w:asciiTheme="minorHAnsi" w:hAnsiTheme="minorHAnsi" w:cstheme="minorHAnsi"/>
+              </w:rPr>
+              <w:t>--&gt; Empezar a hacer integración y despliegue continuo (DevOps).</w:t>
+            </w:r>
+          </w:p>
+          <w:p>
+            <w:pPr>
+              <w:ind w:left="1450"/>
+              <w:rPr>
+                <w:rFonts w:asciiTheme="minorHAnsi" w:hAnsiTheme="minorHAnsi" w:cstheme="minorHAnsi"/>
+              </w:rPr>
+            </w:pPr>
+            <w:r>
+              <w:rPr>
+                <w:rFonts w:asciiTheme="minorHAnsi" w:hAnsiTheme="minorHAnsi" w:cstheme="minorHAnsi"/>
+              </w:rPr>
+              <w:lastRenderedPageBreak/>
+              <w:t>--&gt; Cursos con tecnologías para desarrollos móviles.</w:t>
+            </w:r>
+          </w:p>
+          <w:p>
+            <w:pPr>
+              <w:ind w:left="1450"/>
+              <w:rPr>
+                <w:rFonts w:asciiTheme="minorHAnsi" w:hAnsiTheme="minorHAnsi" w:cstheme="minorHAnsi"/>
+              </w:rPr>
+            </w:pPr>
+          </w:p>
+          <w:p>
+            <w:pPr>
+              <w:ind w:left="1450"/>
+              <w:rPr>
+                <w:rFonts w:asciiTheme="minorHAnsi" w:hAnsiTheme="minorHAnsi" w:cstheme="minorHAnsi"/>
+              </w:rPr>
+            </w:pPr>
+            <w:r>
+              <w:rPr>
+                <w:rFonts w:asciiTheme="minorHAnsi" w:hAnsiTheme="minorHAnsi" w:cstheme="minorHAnsi"/>
+              </w:rPr>
+              <w:t>Hacer más:</w:t>
+            </w:r>
+          </w:p>
+          <w:p>
+            <w:pPr>
+              <w:ind w:left="1450"/>
+              <w:rPr>
+                <w:rFonts w:asciiTheme="minorHAnsi" w:hAnsiTheme="minorHAnsi" w:cstheme="minorHAnsi"/>
+              </w:rPr>
+            </w:pPr>
+            <w:r>
+              <w:rPr>
+                <w:rFonts w:asciiTheme="minorHAnsi" w:hAnsiTheme="minorHAnsi" w:cstheme="minorHAnsi"/>
+              </w:rPr>
+              <w:t>--&gt; Hacer más seguimiento a los avances del proyecto y trabajo del equipo.</w:t>
+            </w:r>
+          </w:p>
+          <w:p>
+            <w:pPr>
+              <w:ind w:left="1450"/>
+              <w:rPr>
+                <w:rFonts w:asciiTheme="minorHAnsi" w:hAnsiTheme="minorHAnsi" w:cstheme="minorHAnsi"/>
+              </w:rPr>
+            </w:pPr>
+            <w:r>
+              <w:rPr>
+                <w:rFonts w:asciiTheme="minorHAnsi" w:hAnsiTheme="minorHAnsi" w:cstheme="minorHAnsi"/>
+              </w:rPr>
+              <w:t>--&gt; Hacer más planeación de proyecto y mejor distribución de los recursos.</w:t>
+            </w:r>
+          </w:p>
+          <w:p>
+            <w:pPr>
+              <w:ind w:left="1450"/>
+              <w:rPr>
+                <w:rFonts w:asciiTheme="minorHAnsi" w:hAnsiTheme="minorHAnsi" w:cstheme="minorHAnsi"/>
+              </w:rPr>
+            </w:pPr>
+            <w:r>
+              <w:rPr>
+                <w:rFonts w:asciiTheme="minorHAnsi" w:hAnsiTheme="minorHAnsi" w:cstheme="minorHAnsi"/>
+              </w:rPr>
+              <w:t>--&gt; Hacer mejor utilización de los marcos de referencia SCRUM.</w:t>
+            </w:r>
+          </w:p>
+          <w:p>
+            <w:pPr>
+              <w:ind w:left="1450"/>
+              <w:rPr>
+                <w:rFonts w:asciiTheme="minorHAnsi" w:hAnsiTheme="minorHAnsi" w:cstheme="minorHAnsi"/>
+              </w:rPr>
+            </w:pPr>
+          </w:p>
+          <w:p>
+            <w:pPr>
+              <w:ind w:left="1450"/>
+              <w:rPr>
+                <w:rFonts w:asciiTheme="minorHAnsi" w:hAnsiTheme="minorHAnsi" w:cstheme="minorHAnsi"/>
+              </w:rPr>
+            </w:pPr>
+            <w:r>
+              <w:rPr>
+                <w:rFonts w:asciiTheme="minorHAnsi" w:hAnsiTheme="minorHAnsi" w:cstheme="minorHAnsi"/>
+              </w:rPr>
+              <w:t>Hacer Igual:</w:t>
+            </w:r>
+          </w:p>
+          <w:p>
+            <w:pPr>
+              <w:ind w:left="1450"/>
+              <w:rPr>
+                <w:rFonts w:asciiTheme="minorHAnsi" w:hAnsiTheme="minorHAnsi" w:cstheme="minorHAnsi"/>
+              </w:rPr>
+            </w:pPr>
+            <w:r>
+              <w:rPr>
+                <w:rFonts w:asciiTheme="minorHAnsi" w:hAnsiTheme="minorHAnsi" w:cstheme="minorHAnsi"/>
+              </w:rPr>
+              <w:t>--&gt; Trabajo en equipo.</w:t>
+            </w:r>
+          </w:p>
+          <w:p>
+            <w:pPr>
+              <w:ind w:left="1450"/>
+              <w:rPr>
+                <w:rFonts w:asciiTheme="minorHAnsi" w:hAnsiTheme="minorHAnsi" w:cstheme="minorHAnsi"/>
+              </w:rPr>
+            </w:pPr>
+            <w:r>
+              <w:rPr>
+                <w:rFonts w:asciiTheme="minorHAnsi" w:hAnsiTheme="minorHAnsi" w:cstheme="minorHAnsi"/>
+              </w:rPr>
+              <w:t xml:space="preserve">--&gt; Cumplimiento de </w:t>
+            </w:r>
+            <w:proofErr w:type="spellStart"/>
+            <w:r>
+              <w:rPr>
+                <w:rFonts w:asciiTheme="minorHAnsi" w:hAnsiTheme="minorHAnsi" w:cstheme="minorHAnsi"/>
+              </w:rPr>
+              <w:t>sprints</w:t>
+            </w:r>
+            <w:proofErr w:type="spellEnd"/>
             <w:r>
               <w:rPr>
                 <w:rFonts w:asciiTheme="minorHAnsi" w:hAnsiTheme="minorHAnsi" w:cstheme="minorHAnsi"/>
               </w:rPr>
               <w:t>.</w:t>
             </w:r>
+          </w:p>
+          <w:p>
+            <w:pPr>
+              <w:ind w:left="1450"/>
+              <w:rPr>
+                <w:rFonts w:asciiTheme="minorHAnsi" w:hAnsiTheme="minorHAnsi" w:cstheme="minorHAnsi"/>
+              </w:rPr>
+            </w:pPr>
+          </w:p>
+          <w:p>
+            <w:pPr>
+              <w:ind w:left="1450"/>
+              <w:rPr>
+                <w:rFonts w:asciiTheme="minorHAnsi" w:hAnsiTheme="minorHAnsi" w:cstheme="minorHAnsi"/>
+              </w:rPr>
+            </w:pPr>
+            <w:r>
+              <w:rPr>
+                <w:rFonts w:asciiTheme="minorHAnsi" w:hAnsiTheme="minorHAnsi" w:cstheme="minorHAnsi"/>
+              </w:rPr>
+              <w:t>Hacer menos:</w:t>
+            </w:r>
+          </w:p>
+          <w:p>
+            <w:pPr>
+              <w:ind w:left="1450"/>
+              <w:rPr>
+                <w:rFonts w:asciiTheme="minorHAnsi" w:hAnsiTheme="minorHAnsi" w:cstheme="minorHAnsi"/>
+              </w:rPr>
+            </w:pPr>
+            <w:r>
+              <w:rPr>
+                <w:rFonts w:asciiTheme="minorHAnsi" w:hAnsiTheme="minorHAnsi" w:cstheme="minorHAnsi"/>
+              </w:rPr>
+              <w:t>--&gt; Hacer menos actas de seguimiento.</w:t>
+            </w:r>
+          </w:p>
+          <w:p>
+            <w:pPr>
+              <w:ind w:left="1450"/>
+              <w:rPr>
+                <w:rFonts w:asciiTheme="minorHAnsi" w:hAnsiTheme="minorHAnsi" w:cstheme="minorHAnsi"/>
+              </w:rPr>
+            </w:pPr>
+            <w:r>
+              <w:rPr>
+                <w:rFonts w:asciiTheme="minorHAnsi" w:hAnsiTheme="minorHAnsi" w:cstheme="minorHAnsi"/>
+              </w:rPr>
+              <w:t>--&gt; Hacer menos uso de tecnologías desconocidas para proyectos con tiempos limitados.</w:t>
+            </w:r>
+          </w:p>
+          <w:p>
+            <w:pPr>
+              <w:ind w:left="1450"/>
+              <w:rPr>
+                <w:rFonts w:asciiTheme="minorHAnsi" w:hAnsiTheme="minorHAnsi" w:cstheme="minorHAnsi"/>
+              </w:rPr>
+            </w:pPr>
+          </w:p>
+          <w:p>
+            <w:pPr>
+              <w:ind w:left="1450"/>
+              <w:rPr>
+                <w:rFonts w:asciiTheme="minorHAnsi" w:hAnsiTheme="minorHAnsi" w:cstheme="minorHAnsi"/>
+              </w:rPr>
+            </w:pPr>
+            <w:r>
+              <w:rPr>
+                <w:rFonts w:asciiTheme="minorHAnsi" w:hAnsiTheme="minorHAnsi" w:cstheme="minorHAnsi"/>
+              </w:rPr>
+              <w:t>Dejar de hacer:</w:t>
+            </w:r>
+          </w:p>
+          <w:p>
+            <w:pPr>
+              <w:ind w:left="1450"/>
+              <w:rPr>
+                <w:rFonts w:asciiTheme="minorHAnsi" w:hAnsiTheme="minorHAnsi" w:cstheme="minorHAnsi"/>
+              </w:rPr>
+            </w:pPr>
+            <w:r>
+              <w:rPr>
+                <w:rFonts w:asciiTheme="minorHAnsi" w:hAnsiTheme="minorHAnsi" w:cstheme="minorHAnsi"/>
+              </w:rPr>
+              <w:t>--&gt; Dejar de hacer críticas no constructivas para el trabajo (TODOS).</w:t>
+            </w:r>
+          </w:p>
+          <w:p>
+            <w:pPr>
+              <w:ind w:left="1450"/>
+              <w:rPr>
+                <w:rFonts w:asciiTheme="minorHAnsi" w:hAnsiTheme="minorHAnsi" w:cstheme="minorHAnsi"/>
+              </w:rPr>
+            </w:pPr>
+            <w:r>
+              <w:rPr>
+                <w:rFonts w:asciiTheme="minorHAnsi" w:hAnsiTheme="minorHAnsi" w:cstheme="minorHAnsi"/>
+              </w:rPr>
+              <w:t>--&gt; Dejar de mezclar el marco de referencia tradicional con marcos de referencia agiles.</w:t>
+            </w:r>
+          </w:p>
+          <w:p>
+            <w:pPr>
+              <w:pStyle w:val="Prrafodelista"/>
+              <w:ind w:left="1788"/>
+              <w:rPr>
+                <w:rFonts w:asciiTheme="minorHAnsi" w:hAnsiTheme="minorHAnsi" w:cstheme="minorHAnsi"/>
+              </w:rPr>
+            </w:pPr>
           </w:p>
           <w:p>
             <w:pPr>
@@ -1854,33 +2053,15 @@
               <w:rPr>
                 <w:rFonts w:asciiTheme="minorHAnsi" w:hAnsiTheme="minorHAnsi" w:cstheme="minorHAnsi"/>
               </w:rPr>
-              <w:t xml:space="preserve">Se comenta cuales son las capacidades que tiene caga integrante, cuales sus debilidades y que debe fortalecer. </w:t>
+              <w:t>Lecciones aprendidas</w:t>
             </w:r>
           </w:p>
           <w:p>
             <w:pPr>
               <w:pStyle w:val="Prrafodelista"/>
               <w:numPr>
-                <w:ilvl w:val="0"/>
-                <w:numId w:val="14"/>
-              </w:numPr>
-              <w:rPr>
-                <w:rFonts w:asciiTheme="minorHAnsi" w:hAnsiTheme="minorHAnsi" w:cstheme="minorHAnsi"/>
-              </w:rPr>
-            </w:pPr>
-            <w:r>
-              <w:rPr>
-                <w:rFonts w:asciiTheme="minorHAnsi" w:hAnsiTheme="minorHAnsi" w:cstheme="minorHAnsi"/>
-              </w:rPr>
-              <w:t>Lecciones aprendidas</w:t>
-            </w:r>
-          </w:p>
-          <w:p>
-            <w:pPr>
-              <w:pStyle w:val="Prrafodelista"/>
-              <w:numPr>
-                <w:ilvl w:val="0"/>
-                <w:numId w:val="20"/>
+                <w:ilvl w:val="1"/>
+                <w:numId w:val="19"/>
               </w:numPr>
               <w:rPr>
                 <w:rFonts w:asciiTheme="minorHAnsi" w:hAnsiTheme="minorHAnsi" w:cstheme="minorHAnsi"/>
@@ -3463,7 +3644,7 @@
         <w:rFonts w:ascii="Symbol" w:eastAsia="Times New Roman" w:hAnsi="Symbol" w:cstheme="minorHAnsi" w:hint="default"/>
       </w:rPr>
     </w:lvl>
-    <w:lvl w:ilvl="1" w:tplc="240A0003" w:tentative="1">
+    <w:lvl w:ilvl="1" w:tplc="240A0003">
       <w:start w:val="1"/>
       <w:numFmt w:val="bullet"/>
       <w:lvlText w:val="o"/>
@@ -5345,6 +5526,36 @@
   </w:num>
   <w:num w:numId="20">
     <w:abstractNumId w:val="7"/>
+  </w:num>
+  <w:num w:numId="21">
+    <w:abstractNumId w:val="2"/>
+    <w:lvlOverride w:ilvl="0">
+      <w:startOverride w:val="1"/>
+    </w:lvlOverride>
+    <w:lvlOverride w:ilvl="1">
+      <w:startOverride w:val="1"/>
+    </w:lvlOverride>
+    <w:lvlOverride w:ilvl="2">
+      <w:startOverride w:val="1"/>
+    </w:lvlOverride>
+    <w:lvlOverride w:ilvl="3">
+      <w:startOverride w:val="1"/>
+    </w:lvlOverride>
+    <w:lvlOverride w:ilvl="4">
+      <w:startOverride w:val="1"/>
+    </w:lvlOverride>
+    <w:lvlOverride w:ilvl="5">
+      <w:startOverride w:val="1"/>
+    </w:lvlOverride>
+    <w:lvlOverride w:ilvl="6">
+      <w:startOverride w:val="1"/>
+    </w:lvlOverride>
+    <w:lvlOverride w:ilvl="7">
+      <w:startOverride w:val="1"/>
+    </w:lvlOverride>
+    <w:lvlOverride w:ilvl="8">
+      <w:startOverride w:val="1"/>
+    </w:lvlOverride>
   </w:num>
 </w:numbering>
 </file>
@@ -6564,6 +6775,15 @@
 </file>
 
 <file path=customXml/item2.xml><?xml version="1.0" encoding="utf-8"?>
+<?mso-contentType ?>
+<FormTemplates xmlns="http://schemas.microsoft.com/sharepoint/v3/contenttype/forms">
+  <Display>DocumentLibraryForm</Display>
+  <Edit>DocumentLibraryForm</Edit>
+  <New>DocumentLibraryForm</New>
+</FormTemplates>
+</file>
+
+<file path=customXml/item3.xml><?xml version="1.0" encoding="utf-8"?>
 <ct:contentTypeSchema xmlns:ct="http://schemas.microsoft.com/office/2006/metadata/contentType" xmlns:ma="http://schemas.microsoft.com/office/2006/metadata/properties/metaAttributes" ct:_="" ma:_="" ma:contentTypeName="Documento" ma:contentTypeID="0x0101008BC3E60D8C8AD94BAD34364C1321ED9E" ma:contentTypeVersion="2" ma:contentTypeDescription="Crear nuevo documento." ma:contentTypeScope="" ma:versionID="18992db4b7b92b2675205a54b26f6419">
   <xsd:schema xmlns:xsd="http://www.w3.org/2001/XMLSchema" xmlns:xs="http://www.w3.org/2001/XMLSchema" xmlns:p="http://schemas.microsoft.com/office/2006/metadata/properties" xmlns:ns2="23670e36-d9a4-49c5-8cd7-35b3d150984f" targetNamespace="http://schemas.microsoft.com/office/2006/metadata/properties" ma:root="true" ma:fieldsID="45edf9b21d346fab1ff8bbf3d46602a4" ns2:_="">
     <xsd:import namespace="23670e36-d9a4-49c5-8cd7-35b3d150984f"/>
@@ -6695,15 +6915,6 @@
 </ct:contentTypeSchema>
 </file>
 
-<file path=customXml/item3.xml><?xml version="1.0" encoding="utf-8"?>
-<?mso-contentType ?>
-<FormTemplates xmlns="http://schemas.microsoft.com/sharepoint/v3/contenttype/forms">
-  <Display>DocumentLibraryForm</Display>
-  <Edit>DocumentLibraryForm</Edit>
-  <New>DocumentLibraryForm</New>
-</FormTemplates>
-</file>
-
 <file path=customXml/itemProps1.xml><?xml version="1.0" encoding="utf-8"?>
 <ds:datastoreItem xmlns:ds="http://schemas.openxmlformats.org/officeDocument/2006/customXml" ds:itemID="{FDFEEF6E-39E1-4AF8-9703-7359AEC426AB}">
   <ds:schemaRefs>
@@ -6714,6 +6925,14 @@
 </file>
 
 <file path=customXml/itemProps2.xml><?xml version="1.0" encoding="utf-8"?>
+<ds:datastoreItem xmlns:ds="http://schemas.openxmlformats.org/officeDocument/2006/customXml" ds:itemID="{1868B276-30BB-40D2-9A28-65051FCF6E14}">
+  <ds:schemaRefs>
+    <ds:schemaRef ds:uri="http://schemas.microsoft.com/sharepoint/v3/contenttype/forms"/>
+  </ds:schemaRefs>
+</ds:datastoreItem>
+</file>
+
+<file path=customXml/itemProps3.xml><?xml version="1.0" encoding="utf-8"?>
 <ds:datastoreItem xmlns:ds="http://schemas.openxmlformats.org/officeDocument/2006/customXml" ds:itemID="{A311EED0-714B-4C7D-B780-4D3637373485}">
   <ds:schemaRefs>
     <ds:schemaRef ds:uri="http://schemas.microsoft.com/office/2006/metadata/contentType"/>
@@ -6729,12 +6948,4 @@
     <ds:schemaRef ds:uri="http://schemas.microsoft.com/internal/obd"/>
   </ds:schemaRefs>
 </ds:datastoreItem>
-</file>
-
-<file path=customXml/itemProps3.xml><?xml version="1.0" encoding="utf-8"?>
-<ds:datastoreItem xmlns:ds="http://schemas.openxmlformats.org/officeDocument/2006/customXml" ds:itemID="{1868B276-30BB-40D2-9A28-65051FCF6E14}">
-  <ds:schemaRefs>
-    <ds:schemaRef ds:uri="http://schemas.microsoft.com/sharepoint/v3/contenttype/forms"/>
-  </ds:schemaRefs>
-</ds:datastoreItem>
 </file>
</xml_diff>